<commit_message>
WB: evolution dans le rapport
</commit_message>
<xml_diff>
--- a/tp2-A18/1733231_1770039_TP2.docx
+++ b/tp2-A18/1733231_1770039_TP2.docx
@@ -55,12 +55,6 @@
         <w:gridCol w:w="4987"/>
       </w:tblGrid>
       <w:tr>
-        <w:tblPrEx>
-          <w:tblCellMar>
-            <w:top w:w="0" w:type="dxa"/>
-            <w:bottom w:w="0" w:type="dxa"/>
-          </w:tblCellMar>
-        </w:tblPrEx>
         <w:tc>
           <w:tcPr>
             <w:tcW w:w="4985" w:type="dxa"/>
@@ -154,18 +148,10 @@
               </w:rPr>
               <w:t xml:space="preserve"> Bissola, 1770039</w:t>
             </w:r>
-            <w:bookmarkStart w:id="0" w:name="_GoBack"/>
-            <w:bookmarkEnd w:id="0"/>
           </w:p>
         </w:tc>
       </w:tr>
       <w:tr>
-        <w:tblPrEx>
-          <w:tblCellMar>
-            <w:top w:w="0" w:type="dxa"/>
-            <w:bottom w:w="0" w:type="dxa"/>
-          </w:tblCellMar>
-        </w:tblPrEx>
         <w:tc>
           <w:tcPr>
             <w:tcW w:w="4985" w:type="dxa"/>
@@ -238,10 +224,7 @@
       </w:r>
       <w:proofErr w:type="spellEnd"/>
       <w:r>
-        <w:t xml:space="preserve"> </w:t>
-      </w:r>
-      <w:r>
-        <w:t>techniques</w:t>
+        <w:t xml:space="preserve"> techniques</w:t>
       </w:r>
     </w:p>
     <w:p>
@@ -298,13 +281,7 @@
         <w:rPr>
           <w:lang w:val="fr-CA"/>
         </w:rPr>
-        <w:t xml:space="preserve">Avant votre cinquième séance de laboratoire (16 novembre 2018 à 12h45), vous </w:t>
-      </w:r>
-      <w:r>
-        <w:rPr>
-          <w:lang w:val="fr-CA"/>
-        </w:rPr>
-        <w:t xml:space="preserve">devez faire une </w:t>
+        <w:t xml:space="preserve">Avant votre cinquième séance de laboratoire (16 novembre 2018 à 12h45), vous devez faire une </w:t>
       </w:r>
       <w:r>
         <w:rPr>
@@ -389,13 +366,7 @@
         <w:rPr>
           <w:lang w:val="fr-CA"/>
         </w:rPr>
-        <w:t>Ce rapport sous format O</w:t>
-      </w:r>
-      <w:r>
-        <w:rPr>
-          <w:lang w:val="fr-CA"/>
-        </w:rPr>
-        <w:t>DT.</w:t>
+        <w:t>Ce rapport sous format ODT.</w:t>
       </w:r>
     </w:p>
     <w:p>
@@ -499,19 +470,7 @@
         <w:rPr>
           <w:lang w:val="fr-CA"/>
         </w:rPr>
-        <w:t>V</w:t>
-      </w:r>
-      <w:r>
-        <w:rPr>
-          <w:lang w:val="fr-CA"/>
-        </w:rPr>
-        <w:t xml:space="preserve">ous avez le choix du langage de programmation utilisé mais vous devrez utiliser les mêmes langage, compilateur et ordinateur pour toutes vos implantations. Notez que le code et les exécutables soumis seront testés sur les ordinateurs de la salle L-4714 et </w:t>
-      </w:r>
-      <w:r>
-        <w:rPr>
-          <w:lang w:val="fr-CA"/>
-        </w:rPr>
-        <w:t xml:space="preserve">doivent être compatibles avec cet environnement. En d’autres mots, tout doit fonctionner correctement lorsque le correcteur exécute votre script </w:t>
+        <w:t xml:space="preserve">Vous avez le choix du langage de programmation utilisé mais vous devrez utiliser les mêmes langage, compilateur et ordinateur pour toutes vos implantations. Notez que le code et les exécutables soumis seront testés sur les ordinateurs de la salle L-4714 et doivent être compatibles avec cet environnement. En d’autres mots, tout doit fonctionner correctement lorsque le correcteur exécute votre script </w:t>
       </w:r>
       <w:r>
         <w:rPr>
@@ -544,13 +503,7 @@
         <w:rPr>
           <w:lang w:val="fr-CA"/>
         </w:rPr>
-        <w:t>Si vous utilisez des extraits de codes (programmes) trouvés sur Inter</w:t>
-      </w:r>
-      <w:r>
-        <w:rPr>
-          <w:lang w:val="fr-CA"/>
-        </w:rPr>
-        <w:t>net, vous devez en mentionner la source, sinon vous serez sanctionnés pour plagiat.</w:t>
+        <w:t>Si vous utilisez des extraits de codes (programmes) trouvés sur Internet, vous devez en mentionner la source, sinon vous serez sanctionnés pour plagiat.</w:t>
       </w:r>
     </w:p>
     <w:p>
@@ -580,13 +533,7 @@
         <w:rPr>
           <w:lang w:val="fr-CA"/>
         </w:rPr>
-        <w:t>Ce travail pratique se répartit sur deux séances de laboratoire et porte sur l'analyse et la conception d'algorithmes développés suivant différents patro</w:t>
-      </w:r>
-      <w:r>
-        <w:rPr>
-          <w:lang w:val="fr-CA"/>
-        </w:rPr>
-        <w:t>ns de conception.</w:t>
+        <w:t>Ce travail pratique se répartit sur deux séances de laboratoire et porte sur l'analyse et la conception d'algorithmes développés suivant différents patrons de conception.</w:t>
       </w:r>
     </w:p>
     <w:p>
@@ -610,13 +557,7 @@
         <w:rPr>
           <w:lang w:val="fr-CA"/>
         </w:rPr>
-        <w:t>Vous venez de décrocher l'emploi de vos rêves à Vancouver. Malheureusement, le prix des logements dans cette ville est prohibitif et vous auriez du mal à boucler votre budget. Néanmoins, en bon polytechnicien instruit que vous êtes, vous</w:t>
-      </w:r>
-      <w:r>
-        <w:rPr>
-          <w:lang w:val="fr-CA"/>
-        </w:rPr>
-        <w:t xml:space="preserve"> tombez sur l'article suivant :</w:t>
+        <w:t>Vous venez de décrocher l'emploi de vos rêves à Vancouver. Malheureusement, le prix des logements dans cette ville est prohibitif et vous auriez du mal à boucler votre budget. Néanmoins, en bon polytechnicien instruit que vous êtes, vous tombez sur l'article suivant :</w:t>
       </w:r>
     </w:p>
     <w:p>
@@ -666,19 +607,7 @@
         <w:rPr>
           <w:lang w:val="fr-CA"/>
         </w:rPr>
-        <w:t>Voilà, il suffit de creuser un tr</w:t>
-      </w:r>
-      <w:r>
-        <w:rPr>
-          <w:lang w:val="fr-CA"/>
-        </w:rPr>
-        <w:t>ou et d'y habiter! Dans un élan d'inspiration, vous vous rappelez qu'un de vos oncles est dynamiteur. En lui empruntant un peu de dynamite, il sera possible de faire un trou sans même utiliser une pelle. De plus, avec la bonne quantité d'explosif, vous pou</w:t>
-      </w:r>
-      <w:r>
-        <w:rPr>
-          <w:lang w:val="fr-CA"/>
-        </w:rPr>
-        <w:t>rrez vous rapprocher des conduites d'eau afin d'avoir l'eau courante... Mais attention, si on dépasse cette quantité, on brise les conduites!</w:t>
+        <w:t>Voilà, il suffit de creuser un trou et d'y habiter! Dans un élan d'inspiration, vous vous rappelez qu'un de vos oncles est dynamiteur. En lui empruntant un peu de dynamite, il sera possible de faire un trou sans même utiliser une pelle. De plus, avec la bonne quantité d'explosif, vous pourrez vous rapprocher des conduites d'eau afin d'avoir l'eau courante... Mais attention, si on dépasse cette quantité, on brise les conduites!</w:t>
       </w:r>
     </w:p>
     <w:p>
@@ -783,13 +712,7 @@
         <w:rPr>
           <w:lang w:val="fr-CA"/>
         </w:rPr>
-        <w:t xml:space="preserve"> et vous calculez que vous </w:t>
-      </w:r>
-      <w:r>
-        <w:rPr>
-          <w:lang w:val="fr-CA"/>
-        </w:rPr>
-        <w:t xml:space="preserve">aurez besoin d'un poids total </w:t>
+        <w:t xml:space="preserve"> et vous calculez que vous aurez besoin d'un poids total </w:t>
       </w:r>
       <w:r>
         <w:rPr>
@@ -817,13 +740,7 @@
         <w:rPr>
           <w:lang w:val="fr-CA"/>
         </w:rPr>
-        <w:t xml:space="preserve"> mais sans le dépasser! Vous minimiserez ainsi la quantité de terre qu'il reste à pelleter pour atteindre </w:t>
-      </w:r>
-      <w:r>
-        <w:rPr>
-          <w:lang w:val="fr-CA"/>
-        </w:rPr>
-        <w:t>les conduites d'eau.</w:t>
+        <w:t xml:space="preserve"> mais sans le dépasser! Vous minimiserez ainsi la quantité de terre qu'il reste à pelleter pour atteindre les conduites d'eau.</w:t>
       </w:r>
     </w:p>
     <w:p>
@@ -925,13 +842,7 @@
         <w:rPr>
           <w:lang w:val="fr-CA"/>
         </w:rPr>
-        <w:t>Vous devez concevoir un algorithme glouton détermini</w:t>
-      </w:r>
-      <w:r>
-        <w:rPr>
-          <w:lang w:val="fr-CA"/>
-        </w:rPr>
-        <w:t>ste de votre cru pour résoudre ce problème.</w:t>
+        <w:t>Vous devez concevoir un algorithme glouton déterministe de votre cru pour résoudre ce problème.</w:t>
       </w:r>
     </w:p>
     <w:p>
@@ -970,13 +881,7 @@
         <w:rPr>
           <w:lang w:val="fr-CA"/>
         </w:rPr>
-        <w:t xml:space="preserve">Vous devez également résoudre ce problème à l'aide de la programmation dynamique. Vous devez implanter deux algorithmes qui consistent à adapter les deux versions de “Faire </w:t>
-      </w:r>
-      <w:r>
-        <w:rPr>
-          <w:lang w:val="fr-CA"/>
-        </w:rPr>
-        <w:t xml:space="preserve">de la monnaie” vues dans les capsules vidéo ainsi que dans le chapitre 6 des diapositives. Pour un exemplaire de </w:t>
+        <w:t xml:space="preserve">Vous devez également résoudre ce problème à l'aide de la programmation dynamique. Vous devez implanter deux algorithmes qui consistent à adapter les deux versions de “Faire de la monnaie” vues dans les capsules vidéo ainsi que dans le chapitre 6 des diapositives. Pour un exemplaire de </w:t>
       </w:r>
       <w:r>
         <w:rPr>
@@ -1050,13 +955,7 @@
         <w:rPr>
           <w:lang w:val="fr-CA"/>
         </w:rPr>
-        <w:t xml:space="preserve">Deuxième essai : la solution se </w:t>
-      </w:r>
-      <w:r>
-        <w:rPr>
-          <w:lang w:val="fr-CA"/>
-        </w:rPr>
-        <w:t xml:space="preserve">trouve à </w:t>
+        <w:t xml:space="preserve">Deuxième essai : la solution se trouve à </w:t>
       </w:r>
       <w:proofErr w:type="gramStart"/>
       <w:r>
@@ -1126,167 +1025,182 @@
         <w:rPr>
           <w:lang w:val="fr-CA"/>
         </w:rPr>
-        <w:t xml:space="preserve"> renvoie une solution voisine de la solution passée en argument. Une solution voisine est obtenue en choisissant uniformément au ha</w:t>
-      </w:r>
-      <w:r>
-        <w:rPr>
-          <w:lang w:val="fr-CA"/>
-        </w:rPr>
-        <w:t>sard un bâton parmi ceux qui ne sont pas encore choisis et en l’ajoutant à la solution. Il est possible que cela rende le poids total supérieur à</w:t>
-      </w:r>
-      <w:r>
-        <w:rPr>
+        <w:t xml:space="preserve"> renvoie une solution voisine de la solution passée en argument. Une solution voisine est obtenue en choisissant uniformément au hasard un bâton parmi ceux qui ne sont pas encore choisis et en l’ajoutant à la solution. Il est possible que cela rende le poids total supérieur à </w:t>
+      </w:r>
+      <w:r>
+        <w:rPr>
+          <w:i/>
+          <w:iCs/>
+          <w:lang w:val="fr-CA"/>
+        </w:rPr>
+        <w:t>P</w:t>
+      </w:r>
+      <w:r>
+        <w:rPr>
+          <w:lang w:val="fr-CA"/>
+        </w:rPr>
+        <w:t xml:space="preserve"> : on retirera alors des bâtons un à un (choisis uniformément au hasard) jusqu’à ce que le poids total ne dépasse pas </w:t>
+      </w:r>
+      <w:r>
+        <w:rPr>
+          <w:i/>
+          <w:iCs/>
+          <w:lang w:val="fr-CA"/>
+        </w:rPr>
+        <w:t>P</w:t>
+      </w:r>
+      <w:r>
+        <w:rPr>
+          <w:lang w:val="fr-CA"/>
+        </w:rPr>
+        <w:t xml:space="preserve">. La fonction </w:t>
+      </w:r>
+      <w:r>
+        <w:rPr>
+          <w:i/>
+          <w:iCs/>
+          <w:lang w:val="fr-CA"/>
+        </w:rPr>
+        <w:t>somme</w:t>
+      </w:r>
+      <w:r>
+        <w:rPr>
+          <w:lang w:val="fr-CA"/>
+        </w:rPr>
+        <w:t xml:space="preserve"> retourne le poids total d’une solution.</w:t>
+      </w:r>
+    </w:p>
+    <w:p>
+      <w:pPr>
+        <w:pStyle w:val="Textbody"/>
+        <w:jc w:val="both"/>
+        <w:rPr>
+          <w:lang w:val="fr-CA"/>
+        </w:rPr>
+      </w:pPr>
+    </w:p>
+    <w:p>
+      <w:pPr>
+        <w:pStyle w:val="Textbody"/>
+        <w:jc w:val="both"/>
+        <w:rPr>
+          <w:lang w:val="fr-CA"/>
+        </w:rPr>
+      </w:pPr>
+    </w:p>
+    <w:p>
+      <w:pPr>
+        <w:pStyle w:val="Textbody"/>
+        <w:jc w:val="both"/>
+        <w:rPr>
+          <w:lang w:val="fr-CA"/>
+        </w:rPr>
+      </w:pPr>
+    </w:p>
+    <w:p>
+      <w:pPr>
+        <w:pStyle w:val="Textbody"/>
+        <w:jc w:val="both"/>
+        <w:rPr>
+          <w:lang w:val="fr-CA"/>
+        </w:rPr>
+      </w:pPr>
+    </w:p>
+    <w:p>
+      <w:pPr>
+        <w:pStyle w:val="Textbody"/>
+        <w:jc w:val="both"/>
+        <w:rPr>
+          <w:lang w:val="fr-CA"/>
+        </w:rPr>
+      </w:pPr>
+    </w:p>
+    <w:p>
+      <w:pPr>
+        <w:pStyle w:val="Textbody"/>
+        <w:jc w:val="both"/>
+        <w:rPr>
+          <w:lang w:val="fr-CA"/>
+        </w:rPr>
+      </w:pPr>
+    </w:p>
+    <w:p>
+      <w:pPr>
+        <w:pStyle w:val="Textbody"/>
+        <w:jc w:val="both"/>
+        <w:rPr>
+          <w:lang w:val="fr-CA"/>
+        </w:rPr>
+      </w:pPr>
+    </w:p>
+    <w:p>
+      <w:pPr>
+        <w:pStyle w:val="Textbody"/>
+        <w:jc w:val="both"/>
+        <w:rPr>
+          <w:rFonts w:ascii="Nimbus Mono PS" w:hAnsi="Nimbus Mono PS"/>
+          <w:sz w:val="20"/>
+          <w:szCs w:val="20"/>
+          <w:lang w:val="fr-CA"/>
+        </w:rPr>
+      </w:pPr>
+    </w:p>
+    <w:p>
+      <w:pPr>
+        <w:pStyle w:val="Textbody"/>
+        <w:jc w:val="both"/>
+        <w:rPr>
+          <w:rFonts w:ascii="Nimbus Mono PS" w:hAnsi="Nimbus Mono PS"/>
+          <w:sz w:val="20"/>
+          <w:szCs w:val="20"/>
+          <w:lang w:val="fr-CA"/>
+        </w:rPr>
+      </w:pPr>
+    </w:p>
+    <w:p>
+      <w:pPr>
+        <w:pStyle w:val="Textbody"/>
+        <w:jc w:val="both"/>
+        <w:rPr>
+          <w:rFonts w:ascii="Nimbus Mono PS" w:hAnsi="Nimbus Mono PS"/>
+          <w:sz w:val="20"/>
+          <w:szCs w:val="20"/>
+          <w:lang w:val="fr-CA"/>
+        </w:rPr>
+      </w:pPr>
+    </w:p>
+    <w:p>
+      <w:pPr>
+        <w:pStyle w:val="Textbody"/>
+        <w:jc w:val="both"/>
+        <w:rPr>
+          <w:rFonts w:ascii="Nimbus Mono PS" w:hAnsi="Nimbus Mono PS"/>
+          <w:sz w:val="20"/>
+          <w:szCs w:val="20"/>
+          <w:lang w:val="fr-CA"/>
+        </w:rPr>
+      </w:pPr>
+    </w:p>
+    <w:p>
+      <w:pPr>
+        <w:pStyle w:val="Textbody"/>
+        <w:jc w:val="both"/>
+        <w:rPr>
+          <w:rFonts w:ascii="Nimbus Mono PS" w:hAnsi="Nimbus Mono PS"/>
+          <w:sz w:val="20"/>
+          <w:szCs w:val="20"/>
+          <w:lang w:val="fr-CA"/>
+        </w:rPr>
+      </w:pPr>
+      <w:r>
+        <w:rPr>
+          <w:rFonts w:ascii="Nimbus Mono PS" w:hAnsi="Nimbus Mono PS"/>
+          <w:sz w:val="20"/>
+          <w:szCs w:val="20"/>
           <w:lang w:val="fr-CA"/>
         </w:rPr>
         <w:t xml:space="preserve"> </w:t>
       </w:r>
-      <w:r>
-        <w:rPr>
-          <w:i/>
-          <w:iCs/>
-          <w:lang w:val="fr-CA"/>
-        </w:rPr>
-        <w:t>P</w:t>
-      </w:r>
-      <w:r>
-        <w:rPr>
-          <w:lang w:val="fr-CA"/>
-        </w:rPr>
-        <w:t xml:space="preserve"> : on retirera alors des bâtons un à un (choisis uniformément au hasard) jusqu’à ce que le poids total ne dép</w:t>
-      </w:r>
-      <w:r>
-        <w:rPr>
-          <w:lang w:val="fr-CA"/>
-        </w:rPr>
-        <w:t xml:space="preserve">asse pas </w:t>
-      </w:r>
-      <w:r>
-        <w:rPr>
-          <w:i/>
-          <w:iCs/>
-          <w:lang w:val="fr-CA"/>
-        </w:rPr>
-        <w:t>P</w:t>
-      </w:r>
-      <w:r>
-        <w:rPr>
-          <w:lang w:val="fr-CA"/>
-        </w:rPr>
-        <w:t xml:space="preserve">. La fonction </w:t>
-      </w:r>
-      <w:r>
-        <w:rPr>
-          <w:i/>
-          <w:iCs/>
-          <w:lang w:val="fr-CA"/>
-        </w:rPr>
-        <w:t>somme</w:t>
-      </w:r>
-      <w:r>
-        <w:rPr>
-          <w:lang w:val="fr-CA"/>
-        </w:rPr>
-        <w:t xml:space="preserve"> retourne le poids total d’une solution.</w:t>
-      </w:r>
-    </w:p>
-    <w:p>
-      <w:pPr>
-        <w:pStyle w:val="Textbody"/>
-        <w:jc w:val="both"/>
-        <w:rPr>
-          <w:lang w:val="fr-CA"/>
-        </w:rPr>
-      </w:pPr>
-    </w:p>
-    <w:p>
-      <w:pPr>
-        <w:pStyle w:val="Textbody"/>
-        <w:jc w:val="both"/>
-        <w:rPr>
-          <w:lang w:val="fr-CA"/>
-        </w:rPr>
-      </w:pPr>
-    </w:p>
-    <w:p>
-      <w:pPr>
-        <w:pStyle w:val="Textbody"/>
-        <w:jc w:val="both"/>
-        <w:rPr>
-          <w:lang w:val="fr-CA"/>
-        </w:rPr>
-      </w:pPr>
-    </w:p>
-    <w:p>
-      <w:pPr>
-        <w:pStyle w:val="Textbody"/>
-        <w:jc w:val="both"/>
-        <w:rPr>
-          <w:lang w:val="fr-CA"/>
-        </w:rPr>
-      </w:pPr>
-    </w:p>
-    <w:p>
-      <w:pPr>
-        <w:pStyle w:val="Textbody"/>
-        <w:jc w:val="both"/>
-        <w:rPr>
-          <w:lang w:val="fr-CA"/>
-        </w:rPr>
-      </w:pPr>
-    </w:p>
-    <w:p>
-      <w:pPr>
-        <w:pStyle w:val="Textbody"/>
-        <w:jc w:val="both"/>
-        <w:rPr>
-          <w:lang w:val="fr-CA"/>
-        </w:rPr>
-      </w:pPr>
-    </w:p>
-    <w:p>
-      <w:pPr>
-        <w:pStyle w:val="Textbody"/>
-        <w:jc w:val="both"/>
-        <w:rPr>
-          <w:lang w:val="fr-CA"/>
-        </w:rPr>
-      </w:pPr>
-    </w:p>
-    <w:p>
-      <w:pPr>
-        <w:pStyle w:val="Textbody"/>
-        <w:jc w:val="both"/>
-        <w:rPr>
-          <w:rFonts w:ascii="Nimbus Mono PS" w:hAnsi="Nimbus Mono PS"/>
-          <w:sz w:val="20"/>
-          <w:szCs w:val="20"/>
-          <w:lang w:val="fr-CA"/>
-        </w:rPr>
-      </w:pPr>
-    </w:p>
-    <w:p>
-      <w:pPr>
-        <w:pStyle w:val="Textbody"/>
-        <w:jc w:val="both"/>
-        <w:rPr>
-          <w:rFonts w:ascii="Nimbus Mono PS" w:hAnsi="Nimbus Mono PS"/>
-          <w:sz w:val="20"/>
-          <w:szCs w:val="20"/>
-          <w:lang w:val="fr-CA"/>
-        </w:rPr>
-      </w:pPr>
-    </w:p>
-    <w:p>
-      <w:pPr>
-        <w:pStyle w:val="Textbody"/>
-        <w:jc w:val="both"/>
-        <w:rPr>
-          <w:rFonts w:ascii="Nimbus Mono PS" w:hAnsi="Nimbus Mono PS"/>
-          <w:sz w:val="20"/>
-          <w:szCs w:val="20"/>
-          <w:lang w:val="fr-CA"/>
-        </w:rPr>
-      </w:pPr>
     </w:p>
     <w:p>
       <w:pPr>
@@ -1308,6 +1222,7 @@
           <w:sz w:val="20"/>
           <w:szCs w:val="20"/>
         </w:rPr>
+        <w:lastRenderedPageBreak/>
         <w:t>recuit</w:t>
       </w:r>
       <w:proofErr w:type="spellEnd"/>
@@ -1444,7 +1359,6 @@
           <w:sz w:val="20"/>
           <w:szCs w:val="20"/>
         </w:rPr>
-        <w:lastRenderedPageBreak/>
         <w:t>1</w:t>
       </w:r>
       <w:r>
@@ -2988,15 +2902,15 @@
           <w:rFonts w:ascii="Nimbus Mono PS" w:hAnsi="Nimbus Mono PS"/>
           <w:sz w:val="20"/>
           <w:szCs w:val="20"/>
-          <w:lang w:val="fr-CA"/>
-        </w:rPr>
-      </w:pPr>
-      <w:r>
-        <w:rPr>
-          <w:rFonts w:ascii="Nimbus Mono PS" w:hAnsi="Nimbus Mono PS"/>
-          <w:sz w:val="20"/>
-          <w:szCs w:val="20"/>
-          <w:lang w:val="fr-CA"/>
+          <w:lang w:val="en-US"/>
+        </w:rPr>
+      </w:pPr>
+      <w:r>
+        <w:rPr>
+          <w:rFonts w:ascii="Nimbus Mono PS" w:hAnsi="Nimbus Mono PS"/>
+          <w:sz w:val="20"/>
+          <w:szCs w:val="20"/>
+          <w:lang w:val="en-US"/>
         </w:rPr>
         <w:t>17</w:t>
       </w:r>
@@ -3007,28 +2921,39 @@
           <w:bCs/>
           <w:sz w:val="20"/>
           <w:szCs w:val="20"/>
-          <w:lang w:val="fr-CA"/>
+          <w:lang w:val="en-US"/>
         </w:rPr>
         <w:tab/>
       </w:r>
-      <w:r>
-        <w:rPr>
-          <w:rFonts w:ascii="Nimbus Mono PS" w:hAnsi="Nimbus Mono PS"/>
-          <w:sz w:val="20"/>
-          <w:szCs w:val="20"/>
-          <w:lang w:val="fr-CA"/>
-        </w:rPr>
-        <w:t xml:space="preserve">retourner </w:t>
-      </w:r>
       <w:proofErr w:type="spellStart"/>
       <w:r>
         <w:rPr>
-          <w:rFonts w:ascii="Nimbus Mono PS" w:eastAsia="Nimbus Mono PS" w:hAnsi="Nimbus Mono PS" w:cs="Nimbus Mono PS"/>
-          <w:i/>
-          <w:iCs/>
-          <w:sz w:val="20"/>
-          <w:szCs w:val="20"/>
-          <w:lang w:val="fr-CA"/>
+          <w:rFonts w:ascii="Nimbus Mono PS" w:hAnsi="Nimbus Mono PS"/>
+          <w:sz w:val="20"/>
+          <w:szCs w:val="20"/>
+          <w:lang w:val="en-US"/>
+        </w:rPr>
+        <w:t>retourner</w:t>
+      </w:r>
+      <w:proofErr w:type="spellEnd"/>
+      <w:r>
+        <w:rPr>
+          <w:rFonts w:ascii="Nimbus Mono PS" w:hAnsi="Nimbus Mono PS"/>
+          <w:sz w:val="20"/>
+          <w:szCs w:val="20"/>
+          <w:lang w:val="en-US"/>
+        </w:rPr>
+        <w:t xml:space="preserve"> </w:t>
+      </w:r>
+      <w:proofErr w:type="spellStart"/>
+      <w:r>
+        <w:rPr>
+          <w:rFonts w:ascii="Nimbus Mono PS" w:eastAsia="Nimbus Mono PS" w:hAnsi="Nimbus Mono PS" w:cs="Nimbus Mono PS"/>
+          <w:i/>
+          <w:iCs/>
+          <w:sz w:val="20"/>
+          <w:szCs w:val="20"/>
+          <w:lang w:val="en-US"/>
         </w:rPr>
         <w:t>S</w:t>
       </w:r>
@@ -3038,7 +2963,7 @@
           <w:sz w:val="20"/>
           <w:szCs w:val="20"/>
           <w:vertAlign w:val="subscript"/>
-          <w:lang w:val="fr-CA"/>
+          <w:lang w:val="en-US"/>
         </w:rPr>
         <w:t>meilleur</w:t>
       </w:r>
@@ -3049,7 +2974,7 @@
         <w:pStyle w:val="Textbody"/>
         <w:jc w:val="both"/>
         <w:rPr>
-          <w:lang w:val="fr-CA"/>
+          <w:lang w:val="en-US"/>
         </w:rPr>
       </w:pPr>
     </w:p>
@@ -3079,16 +3004,206 @@
         <w:rPr>
           <w:lang w:val="fr-CA"/>
         </w:rPr>
-        <w:t>est égale à une certaine solution initiale valide</w:t>
-      </w:r>
-      <w:r>
-        <w:rPr>
+        <w:t xml:space="preserve">est égale à une certaine solution initiale valide </w:t>
+      </w:r>
+      <w:r>
+        <w:rPr>
+          <w:i/>
+          <w:iCs/>
+          <w:lang w:val="fr-CA"/>
+        </w:rPr>
+        <w:t>S</w:t>
+      </w:r>
+      <w:r>
+        <w:rPr>
+          <w:vertAlign w:val="subscript"/>
+          <w:lang w:val="fr-CA"/>
+        </w:rPr>
+        <w:t>0</w:t>
+      </w:r>
+      <w:r>
+        <w:rPr>
+          <w:i/>
+          <w:iCs/>
           <w:lang w:val="fr-CA"/>
         </w:rPr>
         <w:t xml:space="preserve"> </w:t>
       </w:r>
       <w:r>
         <w:rPr>
+          <w:lang w:val="fr-CA"/>
+        </w:rPr>
+        <w:t>(par exemple la solution de votre algorithme glouton).</w:t>
+      </w:r>
+    </w:p>
+    <w:p>
+      <w:pPr>
+        <w:pStyle w:val="Textbody"/>
+        <w:jc w:val="both"/>
+        <w:rPr>
+          <w:lang w:val="fr-CA"/>
+        </w:rPr>
+      </w:pPr>
+      <w:r>
+        <w:rPr>
+          <w:lang w:val="fr-CA"/>
+        </w:rPr>
+        <w:t>2 : On garde en mémoire la meilleure solution trouvée jusqu’à présent.</w:t>
+      </w:r>
+    </w:p>
+    <w:p>
+      <w:pPr>
+        <w:pStyle w:val="Textbody"/>
+        <w:jc w:val="both"/>
+        <w:rPr>
+          <w:lang w:val="fr-CA"/>
+        </w:rPr>
+      </w:pPr>
+      <w:r>
+        <w:rPr>
+          <w:lang w:val="fr-CA"/>
+        </w:rPr>
+        <w:t xml:space="preserve">3 : La température courante </w:t>
+      </w:r>
+      <w:r>
+        <w:rPr>
+          <w:rFonts w:eastAsia="Nimbus Mono PS" w:cs="Nimbus Mono PS"/>
+          <w:sz w:val="20"/>
+          <w:szCs w:val="20"/>
+        </w:rPr>
+        <w:t>θ</w:t>
+      </w:r>
+      <w:proofErr w:type="gramStart"/>
+      <w:r>
+        <w:rPr>
+          <w:rFonts w:eastAsia="Nimbus Mono PS" w:cs="Nimbus Mono PS"/>
+          <w:sz w:val="20"/>
+          <w:szCs w:val="20"/>
+          <w:vertAlign w:val="subscript"/>
+          <w:lang w:val="fr-CA"/>
+        </w:rPr>
+        <w:t xml:space="preserve">k  </w:t>
+      </w:r>
+      <w:r>
+        <w:rPr>
+          <w:lang w:val="fr-CA"/>
+        </w:rPr>
+        <w:t>est</w:t>
+      </w:r>
+      <w:proofErr w:type="gramEnd"/>
+      <w:r>
+        <w:rPr>
+          <w:lang w:val="fr-CA"/>
+        </w:rPr>
+        <w:t xml:space="preserve"> égale à la température initiale </w:t>
+      </w:r>
+      <w:r>
+        <w:rPr>
+          <w:i/>
+          <w:iCs/>
+          <w:lang w:val="fr-CA"/>
+        </w:rPr>
+        <w:t>T.</w:t>
+      </w:r>
+    </w:p>
+    <w:p>
+      <w:pPr>
+        <w:pStyle w:val="Textbody"/>
+        <w:jc w:val="both"/>
+        <w:rPr>
+          <w:lang w:val="fr-CA"/>
+        </w:rPr>
+      </w:pPr>
+      <w:r>
+        <w:rPr>
+          <w:lang w:val="fr-CA"/>
+        </w:rPr>
+        <w:t xml:space="preserve">4 et 5: Pour chacune des </w:t>
+      </w:r>
+      <w:proofErr w:type="spellStart"/>
+      <w:r>
+        <w:rPr>
+          <w:i/>
+          <w:iCs/>
+          <w:lang w:val="fr-CA"/>
+        </w:rPr>
+        <w:t>k</w:t>
+      </w:r>
+      <w:r>
+        <w:rPr>
+          <w:vertAlign w:val="subscript"/>
+          <w:lang w:val="fr-CA"/>
+        </w:rPr>
+        <w:t>max</w:t>
+      </w:r>
+      <w:proofErr w:type="spellEnd"/>
+      <w:r>
+        <w:rPr>
+          <w:i/>
+          <w:iCs/>
+          <w:lang w:val="fr-CA"/>
+        </w:rPr>
+        <w:t xml:space="preserve"> </w:t>
+      </w:r>
+      <w:r>
+        <w:rPr>
+          <w:lang w:val="fr-CA"/>
+        </w:rPr>
+        <w:t xml:space="preserve">itérations et pour chacun des </w:t>
+      </w:r>
+      <w:r>
+        <w:rPr>
+          <w:i/>
+          <w:iCs/>
+          <w:lang w:val="fr-CA"/>
+        </w:rPr>
+        <w:t>P</w:t>
+      </w:r>
+      <w:r>
+        <w:rPr>
+          <w:lang w:val="fr-CA"/>
+        </w:rPr>
+        <w:t xml:space="preserve"> paliers de température.</w:t>
+      </w:r>
+    </w:p>
+    <w:p>
+      <w:pPr>
+        <w:pStyle w:val="Textbody"/>
+        <w:jc w:val="both"/>
+        <w:rPr>
+          <w:lang w:val="fr-CA"/>
+        </w:rPr>
+      </w:pPr>
+      <w:r>
+        <w:rPr>
+          <w:lang w:val="fr-CA"/>
+        </w:rPr>
+        <w:t xml:space="preserve">6 : On génère une nouvelle solution </w:t>
+      </w:r>
+      <w:proofErr w:type="gramStart"/>
+      <w:r>
+        <w:rPr>
+          <w:i/>
+          <w:iCs/>
+          <w:lang w:val="fr-CA"/>
+        </w:rPr>
+        <w:t xml:space="preserve">S’ </w:t>
+      </w:r>
+      <w:r>
+        <w:rPr>
+          <w:lang w:val="fr-CA"/>
+        </w:rPr>
+        <w:t>(</w:t>
+      </w:r>
+      <w:proofErr w:type="gramEnd"/>
+      <w:r>
+        <w:rPr>
+          <w:lang w:val="fr-CA"/>
+        </w:rPr>
+        <w:t xml:space="preserve">voisine de la solution </w:t>
+      </w:r>
+      <w:r>
+        <w:rPr>
           <w:i/>
           <w:iCs/>
           <w:lang w:val="fr-CA"/>
@@ -3097,202 +3212,6 @@
       </w:r>
       <w:r>
         <w:rPr>
-          <w:vertAlign w:val="subscript"/>
-          <w:lang w:val="fr-CA"/>
-        </w:rPr>
-        <w:t>0</w:t>
-      </w:r>
-      <w:r>
-        <w:rPr>
-          <w:i/>
-          <w:iCs/>
-          <w:lang w:val="fr-CA"/>
-        </w:rPr>
-        <w:t xml:space="preserve"> </w:t>
-      </w:r>
-      <w:r>
-        <w:rPr>
-          <w:lang w:val="fr-CA"/>
-        </w:rPr>
-        <w:t>(par exemple la solution de votre algorithme glouton).</w:t>
-      </w:r>
-    </w:p>
-    <w:p>
-      <w:pPr>
-        <w:pStyle w:val="Textbody"/>
-        <w:jc w:val="both"/>
-        <w:rPr>
-          <w:lang w:val="fr-CA"/>
-        </w:rPr>
-      </w:pPr>
-      <w:r>
-        <w:rPr>
-          <w:lang w:val="fr-CA"/>
-        </w:rPr>
-        <w:t>2 : On garde en mémoire la meilleure solution trouvée jusqu’à présent.</w:t>
-      </w:r>
-    </w:p>
-    <w:p>
-      <w:pPr>
-        <w:pStyle w:val="Textbody"/>
-        <w:jc w:val="both"/>
-        <w:rPr>
-          <w:lang w:val="fr-CA"/>
-        </w:rPr>
-      </w:pPr>
-      <w:r>
-        <w:rPr>
-          <w:lang w:val="fr-CA"/>
-        </w:rPr>
-        <w:t xml:space="preserve">3 : La température courante </w:t>
-      </w:r>
-      <w:r>
-        <w:rPr>
-          <w:rFonts w:eastAsia="Nimbus Mono PS" w:cs="Nimbus Mono PS"/>
-          <w:sz w:val="20"/>
-          <w:szCs w:val="20"/>
-        </w:rPr>
-        <w:t>θ</w:t>
-      </w:r>
-      <w:proofErr w:type="gramStart"/>
-      <w:r>
-        <w:rPr>
-          <w:rFonts w:eastAsia="Nimbus Mono PS" w:cs="Nimbus Mono PS"/>
-          <w:sz w:val="20"/>
-          <w:szCs w:val="20"/>
-          <w:vertAlign w:val="subscript"/>
-          <w:lang w:val="fr-CA"/>
-        </w:rPr>
-        <w:t xml:space="preserve">k  </w:t>
-      </w:r>
-      <w:r>
-        <w:rPr>
-          <w:lang w:val="fr-CA"/>
-        </w:rPr>
-        <w:t>est</w:t>
-      </w:r>
-      <w:proofErr w:type="gramEnd"/>
-      <w:r>
-        <w:rPr>
-          <w:lang w:val="fr-CA"/>
-        </w:rPr>
-        <w:t xml:space="preserve"> égale à la température initiale </w:t>
-      </w:r>
-      <w:r>
-        <w:rPr>
-          <w:i/>
-          <w:iCs/>
-          <w:lang w:val="fr-CA"/>
-        </w:rPr>
-        <w:t>T.</w:t>
-      </w:r>
-    </w:p>
-    <w:p>
-      <w:pPr>
-        <w:pStyle w:val="Textbody"/>
-        <w:jc w:val="both"/>
-        <w:rPr>
-          <w:lang w:val="fr-CA"/>
-        </w:rPr>
-      </w:pPr>
-      <w:r>
-        <w:rPr>
-          <w:lang w:val="fr-CA"/>
-        </w:rPr>
-        <w:t xml:space="preserve">4 et 5: Pour chacune des </w:t>
-      </w:r>
-      <w:proofErr w:type="spellStart"/>
-      <w:r>
-        <w:rPr>
-          <w:i/>
-          <w:iCs/>
-          <w:lang w:val="fr-CA"/>
-        </w:rPr>
-        <w:t>k</w:t>
-      </w:r>
-      <w:r>
-        <w:rPr>
-          <w:vertAlign w:val="subscript"/>
-          <w:lang w:val="fr-CA"/>
-        </w:rPr>
-        <w:t>max</w:t>
-      </w:r>
-      <w:proofErr w:type="spellEnd"/>
-      <w:r>
-        <w:rPr>
-          <w:i/>
-          <w:iCs/>
-          <w:lang w:val="fr-CA"/>
-        </w:rPr>
-        <w:t xml:space="preserve"> </w:t>
-      </w:r>
-      <w:r>
-        <w:rPr>
-          <w:lang w:val="fr-CA"/>
-        </w:rPr>
-        <w:t xml:space="preserve">itérations et pour chacun des </w:t>
-      </w:r>
-      <w:r>
-        <w:rPr>
-          <w:i/>
-          <w:iCs/>
-          <w:lang w:val="fr-CA"/>
-        </w:rPr>
-        <w:t>P</w:t>
-      </w:r>
-      <w:r>
-        <w:rPr>
-          <w:lang w:val="fr-CA"/>
-        </w:rPr>
-        <w:t xml:space="preserve"> paliers de température.</w:t>
-      </w:r>
-    </w:p>
-    <w:p>
-      <w:pPr>
-        <w:pStyle w:val="Textbody"/>
-        <w:jc w:val="both"/>
-        <w:rPr>
-          <w:lang w:val="fr-CA"/>
-        </w:rPr>
-      </w:pPr>
-      <w:r>
-        <w:rPr>
-          <w:lang w:val="fr-CA"/>
-        </w:rPr>
-        <w:t xml:space="preserve">6 : On génère une nouvelle solution </w:t>
-      </w:r>
-      <w:proofErr w:type="gramStart"/>
-      <w:r>
-        <w:rPr>
-          <w:i/>
-          <w:iCs/>
-          <w:lang w:val="fr-CA"/>
-        </w:rPr>
-        <w:t xml:space="preserve">S’ </w:t>
-      </w:r>
-      <w:r>
-        <w:rPr>
-          <w:lang w:val="fr-CA"/>
-        </w:rPr>
-        <w:t>(</w:t>
-      </w:r>
-      <w:proofErr w:type="gramEnd"/>
-      <w:r>
-        <w:rPr>
-          <w:lang w:val="fr-CA"/>
-        </w:rPr>
-        <w:t xml:space="preserve">voisine de la solution </w:t>
-      </w:r>
-      <w:r>
-        <w:rPr>
-          <w:i/>
-          <w:iCs/>
-          <w:lang w:val="fr-CA"/>
-        </w:rPr>
-        <w:t>S</w:t>
-      </w:r>
-      <w:r>
-        <w:rPr>
           <w:lang w:val="fr-CA"/>
         </w:rPr>
         <w:t>)</w:t>
@@ -3318,13 +3237,7 @@
         <w:rPr>
           <w:lang w:val="fr-CA"/>
         </w:rPr>
-        <w:t xml:space="preserve">7 à 9 : Si la nouvelle solution est meilleure que la solution courante ou si la condition de probabilité est rencontrée, on met à </w:t>
-      </w:r>
-      <w:r>
-        <w:rPr>
-          <w:lang w:val="fr-CA"/>
-        </w:rPr>
-        <w:t>jour la solution courante.</w:t>
+        <w:t>7 à 9 : Si la nouvelle solution est meilleure que la solution courante ou si la condition de probabilité est rencontrée, on met à jour la solution courante.</w:t>
       </w:r>
     </w:p>
     <w:p>
@@ -3369,21 +3282,7 @@
         <w:rPr>
           <w:lang w:val="fr-CA"/>
         </w:rPr>
-        <w:t xml:space="preserve">16 : En </w:t>
-      </w:r>
-      <w:proofErr w:type="spellStart"/>
-      <w:r>
-        <w:rPr>
-          <w:lang w:val="fr-CA"/>
-        </w:rPr>
-        <w:t>terminannt</w:t>
-      </w:r>
-      <w:proofErr w:type="spellEnd"/>
-      <w:r>
-        <w:rPr>
-          <w:lang w:val="fr-CA"/>
-        </w:rPr>
-        <w:t xml:space="preserve"> l’algorithme retourne la meilleure solution qu’il a pu trouver.</w:t>
+        <w:t>16 : En terminant l’algorithme retourne la meilleure solution qu’il a pu trouver.</w:t>
       </w:r>
     </w:p>
     <w:p>
@@ -3413,13 +3312,7 @@
         <w:rPr>
           <w:lang w:val="fr-CA"/>
         </w:rPr>
-        <w:t>Les jeux de données du problème se</w:t>
-      </w:r>
-      <w:r>
-        <w:rPr>
-          <w:lang w:val="fr-CA"/>
-        </w:rPr>
-        <w:t xml:space="preserve"> trouvent dans le répertoire /</w:t>
+        <w:t>Les jeux de données du problème se trouvent dans le répertoire /</w:t>
       </w:r>
       <w:proofErr w:type="spellStart"/>
       <w:r>
@@ -3508,13 +3401,7 @@
         <w:rPr>
           <w:lang w:val="fr-CA"/>
         </w:rPr>
-        <w:t>La structure des fichiers d'exemplaires est</w:t>
-      </w:r>
-      <w:r>
-        <w:rPr>
-          <w:lang w:val="fr-CA"/>
-        </w:rPr>
-        <w:t xml:space="preserve"> :</w:t>
+        <w:t>La structure des fichiers d'exemplaires est :</w:t>
       </w:r>
     </w:p>
     <w:p>
@@ -3649,12 +3536,6 @@
         <w:gridCol w:w="790"/>
       </w:tblGrid>
       <w:tr>
-        <w:tblPrEx>
-          <w:tblCellMar>
-            <w:top w:w="0" w:type="dxa"/>
-            <w:bottom w:w="0" w:type="dxa"/>
-          </w:tblCellMar>
-        </w:tblPrEx>
         <w:tc>
           <w:tcPr>
             <w:tcW w:w="683" w:type="dxa"/>
@@ -3747,23 +3628,7 @@
           <w:iCs/>
           <w:lang w:val="fr-CA"/>
         </w:rPr>
-        <w:t xml:space="preserve">Exécutez chacun des trois algorithmes en notant leur temps </w:t>
-      </w:r>
-      <w:r>
-        <w:rPr>
-          <w:i/>
-          <w:iCs/>
-          <w:lang w:val="fr-CA"/>
-        </w:rPr>
-        <w:t xml:space="preserve">d'exécution et le poids total, mais ne rapportez dans un tableau que le temps moyen et l'écart relatif moyen au poids total limite de chacune des séries de dix exemplaires. Pour le recuit simulé, exécutez chaque exemplaire cinq fois et utilisez la médiane </w:t>
-      </w:r>
-      <w:r>
-        <w:rPr>
-          <w:i/>
-          <w:iCs/>
-          <w:lang w:val="fr-CA"/>
-        </w:rPr>
-        <w:t>de ces exécutions.</w:t>
+        <w:t>Exécutez chacun des trois algorithmes en notant leur temps d'exécution et le poids total, mais ne rapportez dans un tableau que le temps moyen et l'écart relatif moyen au poids total limite de chacune des séries de dix exemplaires. Pour le recuit simulé, exécutez chaque exemplaire cinq fois et utilisez la médiane de ces exécutions.</w:t>
       </w:r>
     </w:p>
     <w:p>
@@ -3832,8 +3697,14 @@
         <w:pStyle w:val="Titre1"/>
         <w:pageBreakBefore/>
         <w:jc w:val="both"/>
-      </w:pPr>
-      <w:r>
+        <w:rPr>
+          <w:lang w:val="fr-CA"/>
+        </w:rPr>
+      </w:pPr>
+      <w:r>
+        <w:rPr>
+          <w:lang w:val="fr-CA"/>
+        </w:rPr>
         <w:lastRenderedPageBreak/>
         <w:t>Analyse et discussion</w:t>
       </w:r>
@@ -3853,12 +3724,6 @@
         <w:gridCol w:w="790"/>
       </w:tblGrid>
       <w:tr>
-        <w:tblPrEx>
-          <w:tblCellMar>
-            <w:top w:w="0" w:type="dxa"/>
-            <w:bottom w:w="0" w:type="dxa"/>
-          </w:tblCellMar>
-        </w:tblPrEx>
         <w:tc>
           <w:tcPr>
             <w:tcW w:w="683" w:type="dxa"/>
@@ -3953,6 +3818,23 @@
     </w:p>
     <w:p>
       <w:pPr>
+        <w:pStyle w:val="Textbody"/>
+        <w:jc w:val="both"/>
+        <w:rPr>
+          <w:iCs/>
+          <w:lang w:val="fr-CA"/>
+        </w:rPr>
+      </w:pPr>
+      <w:r>
+        <w:rPr>
+          <w:iCs/>
+          <w:lang w:val="fr-CA"/>
+        </w:rPr>
+        <w:t>Pour l’algorithme glouton, nous avons décidé de trier les poids par ordre croissant, puis nous additionnons les poids jusqu’à se rapprocher le plus près possible du poids maximal. La combinaison de poids final est donc composée des poids additionnés.</w:t>
+      </w:r>
+    </w:p>
+    <w:p>
+      <w:pPr>
         <w:pStyle w:val="Titre3"/>
         <w:jc w:val="both"/>
         <w:rPr>
@@ -3963,13 +3845,7 @@
         <w:rPr>
           <w:lang w:val="fr-CA"/>
         </w:rPr>
-        <w:t>Discutez du choix de votre combin</w:t>
-      </w:r>
-      <w:r>
-        <w:rPr>
-          <w:lang w:val="fr-CA"/>
-        </w:rPr>
-        <w:t>aison de paramètres (</w:t>
+        <w:t>Discutez du choix de votre combinaison de paramètres (</w:t>
       </w:r>
       <w:r>
         <w:rPr>
@@ -4042,6 +3918,89 @@
     </w:p>
     <w:p>
       <w:pPr>
+        <w:pStyle w:val="Textbody"/>
+        <w:jc w:val="both"/>
+        <w:rPr>
+          <w:iCs/>
+          <w:lang w:val="fr-CA"/>
+        </w:rPr>
+      </w:pPr>
+      <w:r>
+        <w:rPr>
+          <w:iCs/>
+          <w:lang w:val="fr-CA"/>
+        </w:rPr>
+        <w:t>Pour la combinaison finale de paramètres, nous avons choisi : (95,10,10,0.6). Avant cela nous avions essayé quelque combinaisons avec le T plus grand (</w:t>
+      </w:r>
+      <w:proofErr w:type="gramStart"/>
+      <w:r>
+        <w:rPr>
+          <w:iCs/>
+          <w:lang w:val="fr-CA"/>
+        </w:rPr>
+        <w:t>100,1000,…</w:t>
+      </w:r>
+      <w:proofErr w:type="gramEnd"/>
+      <w:r>
+        <w:rPr>
+          <w:iCs/>
+          <w:lang w:val="fr-CA"/>
+        </w:rPr>
+        <w:t xml:space="preserve">) et le alpha plus grand aussi (0.8, 0.9…). Nous avons remarqué </w:t>
+      </w:r>
+      <w:proofErr w:type="gramStart"/>
+      <w:r>
+        <w:rPr>
+          <w:iCs/>
+          <w:lang w:val="fr-CA"/>
+        </w:rPr>
+        <w:t>que après</w:t>
+      </w:r>
+      <w:proofErr w:type="gramEnd"/>
+      <w:r>
+        <w:rPr>
+          <w:iCs/>
+          <w:lang w:val="fr-CA"/>
+        </w:rPr>
+        <w:t xml:space="preserve"> plusieurs exécutions successives, le temps d’exécution augmentait. La même remarque a été faite avec l’augmentation des paramètres </w:t>
+      </w:r>
+      <w:proofErr w:type="spellStart"/>
+      <w:r>
+        <w:rPr>
+          <w:iCs/>
+          <w:lang w:val="fr-CA"/>
+        </w:rPr>
+        <w:t>kmax</w:t>
+      </w:r>
+      <w:proofErr w:type="spellEnd"/>
+      <w:r>
+        <w:rPr>
+          <w:iCs/>
+          <w:lang w:val="fr-CA"/>
+        </w:rPr>
+        <w:t xml:space="preserve"> et P. Certes lorsque l’on réduit la valeur de alpha, le temps d’exécution diminue relativement. Même lorsque l’on prend une valeur trop grande pour T, le temps reste relativement plus court si on réduit la valeur de alpha. Nous pensons alors que des valeurs assez grandes pour </w:t>
+      </w:r>
+      <w:proofErr w:type="spellStart"/>
+      <w:r>
+        <w:rPr>
+          <w:iCs/>
+          <w:lang w:val="fr-CA"/>
+        </w:rPr>
+        <w:t>kmax</w:t>
+      </w:r>
+      <w:proofErr w:type="spellEnd"/>
+      <w:r>
+        <w:rPr>
+          <w:iCs/>
+          <w:lang w:val="fr-CA"/>
+        </w:rPr>
+        <w:t>, P et alpha augmente considérablement le temps d’éxécution.</w:t>
+      </w:r>
+      <w:bookmarkStart w:id="0" w:name="_GoBack"/>
+      <w:bookmarkEnd w:id="0"/>
+    </w:p>
+    <w:p>
+      <w:pPr>
         <w:pStyle w:val="Titre3"/>
         <w:jc w:val="both"/>
         <w:rPr>
@@ -4052,13 +4011,7 @@
         <w:rPr>
           <w:lang w:val="fr-CA"/>
         </w:rPr>
-        <w:t xml:space="preserve">Tentez une analyse asymptotique du temps de calcul pour </w:t>
-      </w:r>
-      <w:r>
-        <w:rPr>
-          <w:lang w:val="fr-CA"/>
-        </w:rPr>
-        <w:t>chaque algorithme.</w:t>
+        <w:t>Tentez une analyse asymptotique du temps de calcul pour chaque algorithme.</w:t>
       </w:r>
     </w:p>
     <w:p>
@@ -4110,13 +4063,7 @@
         <w:rPr>
           <w:lang w:val="fr-CA"/>
         </w:rPr>
-        <w:t xml:space="preserve">Servez-vous de vos temps d'exécution pour confirmer et/ou préciser l'analyse asymptotique </w:t>
-      </w:r>
-      <w:r>
-        <w:rPr>
-          <w:lang w:val="fr-CA"/>
-        </w:rPr>
-        <w:t>théorique de vos algorithmes avec la méthode hybride de votre choix.</w:t>
+        <w:t>Servez-vous de vos temps d'exécution pour confirmer et/ou préciser l'analyse asymptotique théorique de vos algorithmes avec la méthode hybride de votre choix.</w:t>
       </w:r>
     </w:p>
     <w:p>
@@ -4150,13 +4097,7 @@
         <w:rPr>
           <w:lang w:val="fr-CA"/>
         </w:rPr>
-        <w:t>Discutez des quatre algorithmes en fonction de la qualité re</w:t>
-      </w:r>
-      <w:r>
-        <w:rPr>
-          <w:lang w:val="fr-CA"/>
-        </w:rPr>
-        <w:t>spective des solutions obtenues, de la consommation de ressources (temps de calcul, espace mémoire) et de la difficulté d'implantation.</w:t>
+        <w:t>Discutez des quatre algorithmes en fonction de la qualité respective des solutions obtenues, de la consommation de ressources (temps de calcul, espace mémoire) et de la difficulté d'implantation.</w:t>
       </w:r>
     </w:p>
     <w:p>
@@ -4221,13 +4162,7 @@
         <w:rPr>
           <w:lang w:val="fr-CA"/>
         </w:rPr>
-        <w:t>Respect de l’i</w:t>
-      </w:r>
-      <w:r>
-        <w:rPr>
-          <w:lang w:val="fr-CA"/>
-        </w:rPr>
-        <w:t>nterface tp.sh</w:t>
+        <w:t>Respect de l’interface tp.sh</w:t>
       </w:r>
     </w:p>
     <w:tbl>
@@ -4245,12 +4180,6 @@
         <w:gridCol w:w="790"/>
       </w:tblGrid>
       <w:tr>
-        <w:tblPrEx>
-          <w:tblCellMar>
-            <w:top w:w="0" w:type="dxa"/>
-            <w:bottom w:w="0" w:type="dxa"/>
-          </w:tblCellMar>
-        </w:tblPrEx>
         <w:tc>
           <w:tcPr>
             <w:tcW w:w="683" w:type="dxa"/>
@@ -4332,6 +4261,9 @@
         </w:rPr>
       </w:pPr>
       <w:r>
+        <w:rPr>
+          <w:lang w:val="fr-CA"/>
+        </w:rPr>
         <w:tab/>
       </w:r>
       <w:r>
@@ -4418,11 +4350,6 @@
           <w:lang w:val="fr-CA"/>
         </w:rPr>
         <w:tab/>
-      </w:r>
-      <w:r>
-        <w:rPr>
-          <w:lang w:val="fr-CA"/>
-        </w:rPr>
         <w:t>affiche le temps d’exécution en ms, sans unité ni texte superflu</w:t>
       </w:r>
     </w:p>
@@ -4498,12 +4425,6 @@
         <w:gridCol w:w="790"/>
       </w:tblGrid>
       <w:tr>
-        <w:tblPrEx>
-          <w:tblCellMar>
-            <w:top w:w="0" w:type="dxa"/>
-            <w:bottom w:w="0" w:type="dxa"/>
-          </w:tblCellMar>
-        </w:tblPrEx>
         <w:tc>
           <w:tcPr>
             <w:tcW w:w="683" w:type="dxa"/>
@@ -4596,12 +4517,6 @@
         <w:gridCol w:w="790"/>
       </w:tblGrid>
       <w:tr>
-        <w:tblPrEx>
-          <w:tblCellMar>
-            <w:top w:w="0" w:type="dxa"/>
-            <w:bottom w:w="0" w:type="dxa"/>
-          </w:tblCellMar>
-        </w:tblPrEx>
         <w:tc>
           <w:tcPr>
             <w:tcW w:w="683" w:type="dxa"/>
@@ -4692,12 +4607,6 @@
         <w:gridCol w:w="678"/>
       </w:tblGrid>
       <w:tr>
-        <w:tblPrEx>
-          <w:tblCellMar>
-            <w:top w:w="0" w:type="dxa"/>
-            <w:bottom w:w="0" w:type="dxa"/>
-          </w:tblCellMar>
-        </w:tblPrEx>
         <w:tc>
           <w:tcPr>
             <w:tcW w:w="678" w:type="dxa"/>
@@ -4792,13 +4701,7 @@
         <w:rPr>
           <w:lang w:val="fr-CA"/>
         </w:rPr>
-        <w:t xml:space="preserve"> manquant, etc.</w:t>
-      </w:r>
-      <w:r>
-        <w:rPr>
-          <w:lang w:val="fr-CA"/>
-        </w:rPr>
-        <w:t>)</w:t>
+        <w:t xml:space="preserve"> manquant, etc.)</w:t>
       </w:r>
     </w:p>
     <w:p>
@@ -4822,13 +4725,7 @@
           <w:lang w:val="fr-CA"/>
         </w:rPr>
         <w:lastRenderedPageBreak/>
-        <w:t>Fichiers fo</w:t>
-      </w:r>
-      <w:r>
-        <w:rPr>
-          <w:lang w:val="fr-CA"/>
-        </w:rPr>
-        <w:t>urnis</w:t>
+        <w:t>Fichiers fournis</w:t>
       </w:r>
     </w:p>
     <w:p>
@@ -4935,15 +4832,7 @@
           <w:iCs/>
           <w:lang w:val="fr-CA"/>
         </w:rPr>
-        <w:t xml:space="preserve">fourni à titre </w:t>
-      </w:r>
-      <w:r>
-        <w:rPr>
-          <w:i/>
-          <w:iCs/>
-          <w:lang w:val="fr-CA"/>
-        </w:rPr>
-        <w:t>d’exemple</w:t>
+        <w:t>fourni à titre d’exemple</w:t>
       </w:r>
       <w:r>
         <w:rPr>
@@ -5011,13 +4900,7 @@
         <w:rPr>
           <w:lang w:val="fr-CA"/>
         </w:rPr>
-        <w:t>Ce répertoire comporte</w:t>
-      </w:r>
-      <w:r>
-        <w:rPr>
-          <w:lang w:val="fr-CA"/>
-        </w:rPr>
-        <w:t xml:space="preserve"> trois exemplaires vous permettant d’avoir une idée si vos algorithmes de </w:t>
+        <w:t xml:space="preserve">Ce répertoire comporte trois exemplaires vous permettant d’avoir une idée si vos algorithmes de </w:t>
       </w:r>
       <w:r>
         <w:rPr>
@@ -5038,35 +4921,7 @@
           <w:u w:val="single"/>
           <w:lang w:val="fr-CA"/>
         </w:rPr>
-        <w:t>Notez que ce n’est</w:t>
-      </w:r>
-      <w:r>
-        <w:rPr>
-          <w:u w:val="single"/>
-          <w:lang w:val="fr-CA"/>
-        </w:rPr>
-        <w:t xml:space="preserve"> pas une méthode parfaite de validation : si un de vos algorithmes de programmation dynamique donne une mauvaise réponse pour un des exemplaires vous avez la preuve qu’il a été mal implanté, mais s’il donne une bonne réponse pour chaque exemplaire ce n’est</w:t>
-      </w:r>
-      <w:r>
-        <w:rPr>
-          <w:u w:val="single"/>
-          <w:lang w:val="fr-CA"/>
-        </w:rPr>
-        <w:t xml:space="preserve"> </w:t>
-      </w:r>
-      <w:r>
-        <w:rPr>
-          <w:u w:val="single"/>
-          <w:lang w:val="fr-CA"/>
-        </w:rPr>
-        <w:t>pas</w:t>
-      </w:r>
-      <w:r>
-        <w:rPr>
-          <w:u w:val="single"/>
-          <w:lang w:val="fr-CA"/>
-        </w:rPr>
-        <w:t xml:space="preserve"> nécessairement une preuve qu’il a été bien implanté.</w:t>
+        <w:t>Notez que ce n’est pas une méthode parfaite de validation : si un de vos algorithmes de programmation dynamique donne une mauvaise réponse pour un des exemplaires vous avez la preuve qu’il a été mal implanté, mais s’il donne une bonne réponse pour chaque exemplaire ce n’est pas nécessairement une preuve qu’il a été bien implanté.</w:t>
       </w:r>
     </w:p>
     <w:p>
@@ -5186,13 +5041,7 @@
         <w:rPr>
           <w:lang w:val="fr-CA"/>
         </w:rPr>
-        <w:t>” sur le site Moodle du cours n’est</w:t>
-      </w:r>
-      <w:r>
-        <w:rPr>
-          <w:lang w:val="fr-CA"/>
-        </w:rPr>
-        <w:t xml:space="preserve"> pas spécialement adapté au présent TP, mais il vous aidera à mieux comprendre la façon dont les différents scripts fonctionnent.</w:t>
+        <w:t>” sur le site Moodle du cours n’est pas spécialement adapté au présent TP, mais il vous aidera à mieux comprendre la façon dont les différents scripts fonctionnent.</w:t>
       </w:r>
     </w:p>
     <w:sectPr>
@@ -6269,7 +6118,6 @@
     <w:rPr>
       <w:color w:val="000080"/>
       <w:u w:val="single"/>
-      <w:lang/>
     </w:rPr>
   </w:style>
   <w:style w:type="character" w:customStyle="1" w:styleId="VisitedInternetLink">
@@ -6277,7 +6125,6 @@
     <w:rPr>
       <w:color w:val="800000"/>
       <w:u w:val="single"/>
-      <w:lang/>
     </w:rPr>
   </w:style>
 </w:styles>

</xml_diff>